<commit_message>
Fixed transition bar to bead, and line to pie. Only allow the tap button visible on first audio in css.
</commit_message>
<xml_diff>
--- a/doc/SoF Issues.docx
+++ b/doc/SoF Issues.docx
@@ -78,44 +78,7 @@
         <w:t xml:space="preserve"> </w:t>
       </w:r>
       <w:r>
-        <w:t xml:space="preserve">Transforms but the beads </w:t>
-      </w:r>
-      <w:r>
-        <w:t>roll up</w:t>
-      </w:r>
-      <w:r>
-        <w:t xml:space="preserve"> outside of the circle</w:t>
-      </w:r>
-      <w:r>
-        <w:t>.</w:t>
-      </w:r>
-    </w:p>
-    <w:p>
-      <w:pPr>
-        <w:ind w:left="720"/>
-      </w:pPr>
-      <w:r>
-        <w:t>Pie:</w:t>
-      </w:r>
-      <w:r>
-        <w:t xml:space="preserve"> </w:t>
-      </w:r>
-      <w:r>
-        <w:t>Doesn’t work anymore. The horizontal bars are off and the pie just appears at the end.</w:t>
-      </w:r>
-    </w:p>
-    <w:p>
-      <w:r>
-        <w:tab/>
-        <w:t>Bar:</w:t>
-      </w:r>
-      <w:r>
-        <w:t xml:space="preserve"> Works, however the horizontal line is off.</w:t>
-      </w:r>
-    </w:p>
-    <w:p>
-      <w:r>
-        <w:t>Pie:</w:t>
+        <w:t>Transforms but the beads roll up outside of the circle.</w:t>
       </w:r>
     </w:p>
     <w:p>
@@ -126,6 +89,46 @@
         </w:rPr>
       </w:pPr>
       <w:r>
+        <w:rPr>
+          <w:b/>
+        </w:rPr>
+        <w:t>Pie:</w:t>
+      </w:r>
+      <w:r>
+        <w:rPr>
+          <w:b/>
+        </w:rPr>
+        <w:t xml:space="preserve"> </w:t>
+      </w:r>
+      <w:r>
+        <w:rPr>
+          <w:b/>
+        </w:rPr>
+        <w:t>Works. The outline of the pie shows up briefly before transition ends.</w:t>
+      </w:r>
+    </w:p>
+    <w:p>
+      <w:r>
+        <w:tab/>
+        <w:t>Bar:</w:t>
+      </w:r>
+      <w:r>
+        <w:t xml:space="preserve"> Works, however the horizontal line is off.</w:t>
+      </w:r>
+    </w:p>
+    <w:p>
+      <w:r>
+        <w:t>Pie:</w:t>
+      </w:r>
+    </w:p>
+    <w:p>
+      <w:pPr>
+        <w:ind w:left="720"/>
+        <w:rPr>
+          <w:b/>
+        </w:rPr>
+      </w:pPr>
+      <w:r>
         <w:t xml:space="preserve">Bead: </w:t>
       </w:r>
       <w:r>
@@ -140,7 +143,7 @@
         <w:t xml:space="preserve">Number Line: </w:t>
       </w:r>
       <w:r>
-        <w:t>Doesn’t work anymore. Pie disappears but lines don’t unroll. Random line shows up.</w:t>
+        <w:t>Works.</w:t>
       </w:r>
     </w:p>
     <w:p>
@@ -167,14 +170,14 @@
       <w:r>
         <w:t xml:space="preserve"> </w:t>
       </w:r>
-      <w:proofErr w:type="spellStart"/>
-      <w:r>
-        <w:t>Kinda</w:t>
-      </w:r>
-      <w:proofErr w:type="spellEnd"/>
-      <w:r>
-        <w:t xml:space="preserve"> works. Red bar is highlighted differently than the other bars. The balls roll up but there is no line to roll with them.</w:t>
-      </w:r>
+      <w:r>
+        <w:t>Works.</w:t>
+      </w:r>
+      <w:r>
+        <w:t xml:space="preserve"> The line is a little off though.</w:t>
+      </w:r>
+      <w:bookmarkStart w:id="0" w:name="_GoBack"/>
+      <w:bookmarkEnd w:id="0"/>
     </w:p>
     <w:p>
       <w:r>
@@ -182,7 +185,13 @@
         <w:t>Number Line:</w:t>
       </w:r>
       <w:r>
-        <w:t xml:space="preserve"> Works, but the red bar is highlighted differently than the others.</w:t>
+        <w:t xml:space="preserve"> Works, but the red bar is highlighted differently than the others</w:t>
+      </w:r>
+      <w:r>
+        <w:t xml:space="preserve"> (aesthetic issue)</w:t>
+      </w:r>
+      <w:r>
+        <w:t>.</w:t>
       </w:r>
     </w:p>
     <w:p>
@@ -196,8 +205,45 @@
       <w:r>
         <w:t>Not coded.</w:t>
       </w:r>
-      <w:bookmarkStart w:id="0" w:name="_GoBack"/>
-      <w:bookmarkEnd w:id="0"/>
+    </w:p>
+    <w:p/>
+    <w:p>
+      <w:r>
+        <w:t>Sizing</w:t>
+      </w:r>
+      <w:r>
+        <w:t>/</w:t>
+      </w:r>
+      <w:r>
+        <w:rPr>
+          <w:b/>
+        </w:rPr>
+        <w:t>stretching</w:t>
+      </w:r>
+      <w:r>
+        <w:t xml:space="preserve"> issues</w:t>
+      </w:r>
+      <w:r>
+        <w:t xml:space="preserve"> (resized, </w:t>
+      </w:r>
+      <w:proofErr w:type="spellStart"/>
+      <w:r>
+        <w:t>setscale</w:t>
+      </w:r>
+      <w:proofErr w:type="spellEnd"/>
+      <w:r>
+        <w:t xml:space="preserve">) 1064 </w:t>
+      </w:r>
+      <w:proofErr w:type="spellStart"/>
+      <w:r>
+        <w:t>measurerepview</w:t>
+      </w:r>
+      <w:proofErr w:type="spellEnd"/>
+    </w:p>
+    <w:p>
+      <w:r>
+        <w:t>Tap system broken</w:t>
+      </w:r>
     </w:p>
     <w:sectPr>
       <w:pgSz w:w="12240" w:h="15840"/>

</xml_diff>

<commit_message>
started to create pie to bead animation, running into lineUnrolling error
</commit_message>
<xml_diff>
--- a/doc/SoF Issues.docx
+++ b/doc/SoF Issues.docx
@@ -4,12 +4,6 @@
   <w:body>
     <w:p>
       <w:r>
-        <w:t>Frequent issues with loading the program</w:t>
-      </w:r>
-    </w:p>
-    <w:p/>
-    <w:p>
-      <w:r>
         <w:t>Light:</w:t>
       </w:r>
       <w:r>
@@ -104,7 +98,13 @@
         <w:rPr>
           <w:b/>
         </w:rPr>
-        <w:t>Works. The outline of the pie shows up briefly before transition ends.</w:t>
+        <w:t>No longer works again</w:t>
+      </w:r>
+      <w:r>
+        <w:rPr>
+          <w:b/>
+        </w:rPr>
+        <w:t>. The outline of the pie shows up briefly before transition ends.</w:t>
       </w:r>
     </w:p>
     <w:p>
@@ -138,12 +138,27 @@
     <w:p>
       <w:pPr>
         <w:ind w:left="720"/>
-      </w:pPr>
-      <w:r>
+        <w:rPr>
+          <w:b/>
+        </w:rPr>
+      </w:pPr>
+      <w:r>
+        <w:rPr>
+          <w:b/>
+        </w:rPr>
         <w:t xml:space="preserve">Number Line: </w:t>
       </w:r>
       <w:r>
-        <w:t>Works.</w:t>
+        <w:rPr>
+          <w:b/>
+        </w:rPr>
+        <w:t>No longer works</w:t>
+      </w:r>
+      <w:r>
+        <w:rPr>
+          <w:b/>
+        </w:rPr>
+        <w:t>.</w:t>
       </w:r>
     </w:p>
     <w:p>
@@ -159,25 +174,22 @@
       <w:r>
         <w:t>Bar:</w:t>
       </w:r>
-    </w:p>
-    <w:p>
-      <w:pPr>
-        <w:ind w:left="720"/>
-      </w:pPr>
-      <w:r>
-        <w:t>Bead:</w:t>
-      </w:r>
-      <w:r>
-        <w:t xml:space="preserve"> </w:t>
-      </w:r>
-      <w:r>
-        <w:t>Works.</w:t>
-      </w:r>
-      <w:r>
-        <w:t xml:space="preserve"> The line is a little off though.</w:t>
-      </w:r>
       <w:bookmarkStart w:id="0" w:name="_GoBack"/>
       <w:bookmarkEnd w:id="0"/>
+    </w:p>
+    <w:p>
+      <w:pPr>
+        <w:ind w:left="720"/>
+      </w:pPr>
+      <w:r>
+        <w:t>Bead:</w:t>
+      </w:r>
+      <w:r>
+        <w:t xml:space="preserve"> </w:t>
+      </w:r>
+      <w:r>
+        <w:t>works.</w:t>
+      </w:r>
     </w:p>
     <w:p>
       <w:r>

</xml_diff>